<commit_message>
added line 2 to doc3
</commit_message>
<xml_diff>
--- a/folder2/doc3.docx
+++ b/folder2/doc3.docx
@@ -14,10 +14,14 @@
       <w:r>
         <w:t>Line 1</w:t>
       </w:r>
+    </w:p>
+    <w:p>
+      <w:r>
+        <w:t>Line 2</w:t>
+      </w:r>
       <w:bookmarkStart w:id="0" w:name="_GoBack"/>
       <w:bookmarkEnd w:id="0"/>
     </w:p>
-    <w:p/>
     <w:sectPr>
       <w:pgSz w:w="12240" w:h="15840"/>
       <w:pgMar w:top="720" w:right="720" w:bottom="720" w:left="720" w:header="720" w:footer="720" w:gutter="0"/>
@@ -151,6 +155,7 @@
     <w:lsdException w:name="HTML Sample" w:semiHidden="1" w:unhideWhenUsed="1"/>
     <w:lsdException w:name="HTML Typewriter" w:semiHidden="1" w:unhideWhenUsed="1"/>
     <w:lsdException w:name="HTML Variable" w:semiHidden="1" w:unhideWhenUsed="1"/>
+    <w:lsdException w:name="Normal Table" w:semiHidden="1" w:unhideWhenUsed="1"/>
     <w:lsdException w:name="annotation subject" w:semiHidden="1" w:unhideWhenUsed="1"/>
     <w:lsdException w:name="No List" w:semiHidden="1" w:unhideWhenUsed="1"/>
     <w:lsdException w:name="Outline List 1" w:semiHidden="1" w:unhideWhenUsed="1"/>
@@ -196,9 +201,11 @@
     <w:lsdException w:name="Table Subtle 1" w:semiHidden="1" w:unhideWhenUsed="1"/>
     <w:lsdException w:name="Table Subtle 2" w:semiHidden="1" w:unhideWhenUsed="1"/>
     <w:lsdException w:name="Table Web 1" w:semiHidden="1" w:unhideWhenUsed="1"/>
+    <w:lsdException w:name="Table Web 2" w:semiHidden="1" w:unhideWhenUsed="1"/>
     <w:lsdException w:name="Table Web 3" w:semiHidden="1" w:unhideWhenUsed="1"/>
     <w:lsdException w:name="Balloon Text" w:semiHidden="1" w:unhideWhenUsed="1"/>
     <w:lsdException w:name="Table Grid" w:uiPriority="39"/>
+    <w:lsdException w:name="Table Theme" w:semiHidden="1" w:unhideWhenUsed="1"/>
     <w:lsdException w:name="Placeholder Text" w:semiHidden="1"/>
     <w:lsdException w:name="No Spacing" w:uiPriority="1" w:qFormat="1"/>
     <w:lsdException w:name="Light Shading" w:uiPriority="60"/>

</xml_diff>